<commit_message>
Editando GPR, adicionando templates e a planilha de validação.
</commit_message>
<xml_diff>
--- a/Artefatos de Documentação/Processo Genérico/2-Gerencia de Projeto/Templates/Plano Geral do Projeto.docx
+++ b/Artefatos de Documentação/Processo Genérico/2-Gerencia de Projeto/Templates/Plano Geral do Projeto.docx
@@ -33,7 +33,7 @@
     </w:p>
     <w:p>
       <w:pPr>
-        <w:pStyle w:val="Ttulo1"/>
+        <w:pStyle w:val="Heading1"/>
         <w:rPr>
           <w:rFonts w:ascii="Arial" w:eastAsiaTheme="minorEastAsia" w:hAnsi="Arial" w:cs="Arial"/>
           <w:color w:val="auto"/>
@@ -45,7 +45,7 @@
     </w:p>
     <w:p>
       <w:pPr>
-        <w:pStyle w:val="Ttulo1"/>
+        <w:pStyle w:val="Heading1"/>
         <w:rPr>
           <w:rFonts w:ascii="Arial" w:hAnsi="Arial" w:cs="Arial"/>
           <w:color w:val="auto"/>
@@ -65,7 +65,7 @@
     </w:p>
     <w:p>
       <w:pPr>
-        <w:pStyle w:val="PargrafodaLista"/>
+        <w:pStyle w:val="ListParagraph"/>
         <w:ind w:left="0" w:firstLine="360"/>
         <w:rPr>
           <w:rFonts w:ascii="Arial" w:hAnsi="Arial" w:cs="Arial"/>
@@ -80,7 +80,7 @@
     </w:p>
     <w:p>
       <w:pPr>
-        <w:pStyle w:val="PargrafodaLista"/>
+        <w:pStyle w:val="ListParagraph"/>
         <w:ind w:left="0"/>
         <w:rPr>
           <w:rFonts w:ascii="Arial" w:hAnsi="Arial" w:cs="Arial"/>
@@ -91,7 +91,7 @@
     </w:p>
     <w:p>
       <w:pPr>
-        <w:pStyle w:val="Ttulo1"/>
+        <w:pStyle w:val="Heading1"/>
         <w:numPr>
           <w:ilvl w:val="0"/>
           <w:numId w:val="5"/>
@@ -126,6 +126,10 @@
     <w:p>
       <w:pPr>
         <w:ind w:left="284" w:firstLine="142"/>
+        <w:rPr>
+          <w:rStyle w:val="Hyperlink"/>
+          <w:rFonts w:ascii="Arial" w:hAnsi="Arial" w:cs="Arial"/>
+        </w:rPr>
       </w:pPr>
       <w:r>
         <w:t xml:space="preserve">A linha de base é definida de acordo com o Escopo do Projeto, que está na forma de EAP, e pode ser acessado em: </w:t>
@@ -133,7 +137,7 @@
       <w:hyperlink r:id="rId6" w:history="1">
         <w:r>
           <w:rPr>
-            <w:rStyle w:val="Hiperlink"/>
+            <w:rStyle w:val="Hyperlink"/>
             <w:rFonts w:ascii="Arial" w:hAnsi="Arial" w:cs="Arial"/>
           </w:rPr>
           <w:t>Definição do Escopo do Projeto</w:t>
@@ -142,34 +146,89 @@
     </w:p>
     <w:p>
       <w:pPr>
-        <w:rPr>
-          <w:rFonts w:ascii="Arial" w:hAnsi="Arial" w:cs="Arial"/>
-        </w:rPr>
-      </w:pPr>
-    </w:p>
-    <w:p>
-      <w:pPr>
-        <w:pStyle w:val="Ttulo1"/>
-        <w:numPr>
-          <w:ilvl w:val="0"/>
-          <w:numId w:val="5"/>
-        </w:numPr>
-        <w:ind w:left="284" w:hanging="284"/>
-        <w:rPr>
-          <w:rFonts w:ascii="Arial" w:hAnsi="Arial" w:cs="Arial"/>
+        <w:ind w:left="284" w:firstLine="142"/>
+        <w:rPr>
+          <w:rStyle w:val="Hyperlink"/>
+          <w:rFonts w:ascii="Arial" w:hAnsi="Arial" w:cs="Arial"/>
+        </w:rPr>
+      </w:pPr>
+    </w:p>
+    <w:p>
+      <w:pPr>
+        <w:pStyle w:val="Heading1"/>
+        <w:rPr>
+          <w:rStyle w:val="Hyperlink"/>
+          <w:rFonts w:ascii="Arial" w:hAnsi="Arial" w:cs="Arial"/>
+          <w:b w:val="0"/>
           <w:color w:val="auto"/>
           <w:sz w:val="32"/>
           <w:szCs w:val="32"/>
-        </w:rPr>
-      </w:pPr>
-      <w:r>
-        <w:rPr>
+          <w:u w:val="none"/>
+        </w:rPr>
+      </w:pPr>
+      <w:r>
+        <w:rPr>
+          <w:rStyle w:val="Hyperlink"/>
           <w:rFonts w:ascii="Arial" w:hAnsi="Arial" w:cs="Arial"/>
           <w:color w:val="auto"/>
           <w:sz w:val="32"/>
           <w:szCs w:val="32"/>
-        </w:rPr>
-        <w:t xml:space="preserve"> </w:t>
+          <w:u w:val="none"/>
+        </w:rPr>
+        <w:t>3. Ciclo de Vida do Projeto</w:t>
+      </w:r>
+    </w:p>
+    <w:p>
+      <w:pPr>
+        <w:ind w:firstLine="426"/>
+        <w:rPr>
+          <w:rStyle w:val="Hyperlink"/>
+          <w:rFonts w:ascii="Arial" w:hAnsi="Arial" w:cs="Arial"/>
+          <w:color w:val="auto"/>
+          <w:u w:val="none"/>
+        </w:rPr>
+      </w:pPr>
+      <w:r>
+        <w:rPr>
+          <w:rStyle w:val="Hyperlink"/>
+          <w:rFonts w:ascii="Arial" w:hAnsi="Arial" w:cs="Arial"/>
+          <w:color w:val="auto"/>
+          <w:u w:val="none"/>
+        </w:rPr>
+        <w:t>&lt;Aqui será especificado o ciclo de vida a ser utilizado no projeto, suas fases e um modelo a ser seguido.&gt;</w:t>
+      </w:r>
+    </w:p>
+    <w:p>
+      <w:pPr>
+        <w:ind w:firstLine="426"/>
+        <w:rPr>
+          <w:rStyle w:val="Hyperlink"/>
+          <w:rFonts w:ascii="Arial" w:hAnsi="Arial" w:cs="Arial"/>
+          <w:color w:val="auto"/>
+          <w:u w:val="none"/>
+        </w:rPr>
+      </w:pPr>
+    </w:p>
+    <w:p>
+      <w:pPr>
+        <w:pStyle w:val="Heading1"/>
+        <w:rPr>
+          <w:rFonts w:ascii="Arial" w:hAnsi="Arial" w:cs="Arial"/>
+          <w:b w:val="0"/>
+          <w:sz w:val="32"/>
+          <w:szCs w:val="32"/>
+        </w:rPr>
+      </w:pPr>
+      <w:r>
+        <w:rPr>
+          <w:rStyle w:val="Hyperlink"/>
+          <w:rFonts w:ascii="Arial" w:hAnsi="Arial" w:cs="Arial"/>
+          <w:color w:val="auto"/>
+          <w:sz w:val="32"/>
+          <w:szCs w:val="32"/>
+          <w:u w:val="none"/>
+        </w:rPr>
+        <w:t xml:space="preserve">4. </w:t>
       </w:r>
       <w:r>
         <w:rPr>
@@ -187,7 +246,7 @@
           <w:tab w:val="left" w:pos="426"/>
         </w:tabs>
         <w:rPr>
-          <w:rStyle w:val="Hiperlink"/>
+          <w:rStyle w:val="Hyperlink"/>
           <w:rFonts w:ascii="Arial" w:hAnsi="Arial" w:cs="Arial"/>
         </w:rPr>
       </w:pPr>
@@ -201,7 +260,7 @@
       <w:hyperlink r:id="rId7" w:history="1">
         <w:r>
           <w:rPr>
-            <w:rStyle w:val="Hiperlink"/>
+            <w:rStyle w:val="Hyperlink"/>
             <w:rFonts w:ascii="Arial" w:hAnsi="Arial" w:cs="Arial"/>
           </w:rPr>
           <w:t>Cronograma do Projeto</w:t>
@@ -209,7 +268,7 @@
       </w:hyperlink>
       <w:r>
         <w:rPr>
-          <w:rStyle w:val="Hiperlink"/>
+          <w:rStyle w:val="Hyperlink"/>
           <w:rFonts w:ascii="Arial" w:hAnsi="Arial" w:cs="Arial"/>
         </w:rPr>
         <w:t xml:space="preserve"> </w:t>
@@ -231,6 +290,7 @@
       <w:pPr>
         <w:ind w:firstLine="426"/>
         <w:rPr>
+          <w:rStyle w:val="Hyperlink"/>
           <w:rFonts w:ascii="Arial" w:hAnsi="Arial" w:cs="Arial"/>
         </w:rPr>
       </w:pPr>
@@ -246,7 +306,7 @@
       <w:hyperlink r:id="rId8" w:history="1">
         <w:r>
           <w:rPr>
-            <w:rStyle w:val="Hiperlink"/>
+            <w:rStyle w:val="Hyperlink"/>
             <w:rFonts w:ascii="Arial" w:hAnsi="Arial" w:cs="Arial"/>
           </w:rPr>
           <w:t>Plano de Estimativas</w:t>
@@ -255,32 +315,28 @@
     </w:p>
     <w:p>
       <w:pPr>
-        <w:rPr>
-          <w:rFonts w:ascii="Arial" w:hAnsi="Arial" w:cs="Arial"/>
+        <w:pStyle w:val="Heading1"/>
+        <w:rPr>
+          <w:rFonts w:ascii="Arial" w:hAnsi="Arial" w:cs="Arial"/>
+          <w:b w:val="0"/>
           <w:sz w:val="32"/>
           <w:szCs w:val="32"/>
         </w:rPr>
       </w:pPr>
-    </w:p>
-    <w:p>
-      <w:pPr>
-        <w:pStyle w:val="Ttulo1"/>
-        <w:numPr>
-          <w:ilvl w:val="0"/>
-          <w:numId w:val="5"/>
-        </w:numPr>
-        <w:ind w:left="284" w:hanging="284"/>
-        <w:rPr>
+      <w:r>
+        <w:rPr>
+          <w:rStyle w:val="Hyperlink"/>
           <w:rFonts w:ascii="Arial" w:hAnsi="Arial" w:cs="Arial"/>
           <w:color w:val="auto"/>
           <w:sz w:val="32"/>
           <w:szCs w:val="32"/>
-        </w:rPr>
-      </w:pPr>
-      <w:r>
-        <w:rPr>
-          <w:rFonts w:ascii="Arial" w:hAnsi="Arial" w:cs="Arial"/>
-          <w:color w:val="auto"/>
+          <w:u w:val="none"/>
+        </w:rPr>
+        <w:t>5.</w:t>
+      </w:r>
+      <w:r>
+        <w:rPr>
+          <w:rFonts w:ascii="Arial" w:hAnsi="Arial" w:cs="Arial"/>
           <w:sz w:val="32"/>
           <w:szCs w:val="32"/>
         </w:rPr>
@@ -295,12 +351,14 @@
         </w:rPr>
         <w:t>Gestão de Riscos e Problemas</w:t>
       </w:r>
+      <w:bookmarkStart w:id="0" w:name="_GoBack"/>
+      <w:bookmarkEnd w:id="0"/>
     </w:p>
     <w:p>
       <w:pPr>
         <w:ind w:firstLine="284"/>
         <w:rPr>
-          <w:rStyle w:val="Hiperlink"/>
+          <w:rStyle w:val="Hyperlink"/>
           <w:rFonts w:ascii="Arial" w:hAnsi="Arial" w:cs="Arial"/>
         </w:rPr>
       </w:pPr>
@@ -313,7 +371,7 @@
       <w:hyperlink r:id="rId9" w:history="1">
         <w:r>
           <w:rPr>
-            <w:rStyle w:val="Hiperlink"/>
+            <w:rStyle w:val="Hyperlink"/>
             <w:rFonts w:ascii="Arial" w:hAnsi="Arial" w:cs="Arial"/>
           </w:rPr>
           <w:t>Quadro de Gerenciamento de Riscos</w:t>
@@ -322,25 +380,20 @@
     </w:p>
     <w:p>
       <w:pPr>
-        <w:rPr>
-          <w:rStyle w:val="Hiperlink"/>
-          <w:rFonts w:ascii="Arial" w:hAnsi="Arial" w:cs="Arial"/>
-        </w:rPr>
-      </w:pPr>
-    </w:p>
-    <w:p>
-      <w:pPr>
-        <w:pStyle w:val="PargrafodaLista"/>
-        <w:numPr>
-          <w:ilvl w:val="0"/>
-          <w:numId w:val="5"/>
-        </w:numPr>
-        <w:ind w:left="426"/>
-        <w:outlineLvl w:val="0"/>
-        <w:rPr>
-          <w:rStyle w:val="Hiperlink"/>
-          <w:rFonts w:ascii="Arial" w:hAnsi="Arial" w:cs="Arial"/>
-          <w:b/>
+        <w:ind w:firstLine="284"/>
+        <w:rPr>
+          <w:rStyle w:val="Hyperlink"/>
+          <w:rFonts w:ascii="Arial" w:hAnsi="Arial" w:cs="Arial"/>
+        </w:rPr>
+      </w:pPr>
+    </w:p>
+    <w:p>
+      <w:pPr>
+        <w:pStyle w:val="Heading1"/>
+        <w:rPr>
+          <w:rStyle w:val="Hyperlink"/>
+          <w:rFonts w:ascii="Arial" w:hAnsi="Arial" w:cs="Arial"/>
+          <w:b w:val="0"/>
           <w:color w:val="auto"/>
           <w:sz w:val="32"/>
           <w:szCs w:val="32"/>
@@ -349,31 +402,39 @@
       </w:pPr>
       <w:r>
         <w:rPr>
-          <w:rStyle w:val="Hiperlink"/>
-          <w:rFonts w:ascii="Arial" w:hAnsi="Arial" w:cs="Arial"/>
-          <w:b/>
+          <w:rStyle w:val="Hyperlink"/>
+          <w:rFonts w:ascii="Arial" w:hAnsi="Arial" w:cs="Arial"/>
           <w:color w:val="auto"/>
           <w:sz w:val="32"/>
           <w:szCs w:val="32"/>
           <w:u w:val="none"/>
         </w:rPr>
+        <w:t xml:space="preserve">6. </w:t>
+      </w:r>
+      <w:r>
+        <w:rPr>
+          <w:rStyle w:val="Hyperlink"/>
+          <w:rFonts w:ascii="Arial" w:hAnsi="Arial" w:cs="Arial"/>
+          <w:color w:val="auto"/>
+          <w:sz w:val="32"/>
+          <w:szCs w:val="32"/>
+          <w:u w:val="none"/>
+        </w:rPr>
         <w:t>Papéis</w:t>
       </w:r>
     </w:p>
     <w:p>
       <w:pPr>
-        <w:pStyle w:val="PargrafodaLista"/>
+        <w:pStyle w:val="ListParagraph"/>
         <w:ind w:left="0" w:firstLine="426"/>
         <w:rPr>
-          <w:rStyle w:val="Hiperlink"/>
-          <w:rFonts w:ascii="Arial" w:hAnsi="Arial" w:cs="Arial"/>
-          <w:color w:val="auto"/>
-          <w:u w:val="none"/>
-        </w:rPr>
-      </w:pPr>
-      <w:r>
-        <w:rPr>
-          <w:rStyle w:val="Hiperlink"/>
+          <w:rStyle w:val="Hyperlink"/>
+          <w:rFonts w:ascii="Arial" w:hAnsi="Arial" w:cs="Arial"/>
+        </w:rPr>
+      </w:pPr>
+      <w:r>
+        <w:rPr>
+          <w:rStyle w:val="Hyperlink"/>
           <w:rFonts w:ascii="Arial" w:hAnsi="Arial" w:cs="Arial"/>
           <w:color w:val="auto"/>
           <w:u w:val="none"/>
@@ -383,7 +444,7 @@
       <w:hyperlink r:id="rId10" w:history="1">
         <w:r>
           <w:rPr>
-            <w:rStyle w:val="Hiperlink"/>
+            <w:rStyle w:val="Hyperlink"/>
             <w:rFonts w:ascii="Arial" w:hAnsi="Arial" w:cs="Arial"/>
           </w:rPr>
           <w:t>Processo de GPR.</w:t>
@@ -392,10 +453,29 @@
     </w:p>
     <w:p>
       <w:pPr>
-        <w:pStyle w:val="PargrafodaLista"/>
-        <w:ind w:left="426"/>
-        <w:rPr>
-          <w:rStyle w:val="Hiperlink"/>
+        <w:pStyle w:val="ListParagraph"/>
+        <w:ind w:left="0" w:firstLine="426"/>
+        <w:rPr>
+          <w:rStyle w:val="Hyperlink"/>
+          <w:rFonts w:ascii="Arial" w:hAnsi="Arial" w:cs="Arial"/>
+        </w:rPr>
+      </w:pPr>
+    </w:p>
+    <w:p>
+      <w:pPr>
+        <w:pStyle w:val="ListParagraph"/>
+        <w:ind w:left="0"/>
+        <w:outlineLvl w:val="0"/>
+        <w:rPr>
+          <w:rFonts w:ascii="Arial" w:hAnsi="Arial" w:cs="Arial"/>
+          <w:b/>
+          <w:sz w:val="32"/>
+          <w:szCs w:val="32"/>
+        </w:rPr>
+      </w:pPr>
+      <w:r>
+        <w:rPr>
+          <w:rStyle w:val="Hyperlink"/>
           <w:rFonts w:ascii="Arial" w:hAnsi="Arial" w:cs="Arial"/>
           <w:b/>
           <w:color w:val="auto"/>
@@ -403,41 +483,24 @@
           <w:szCs w:val="32"/>
           <w:u w:val="none"/>
         </w:rPr>
-      </w:pPr>
-    </w:p>
-    <w:p>
-      <w:pPr>
-        <w:pStyle w:val="PargrafodaLista"/>
-        <w:numPr>
-          <w:ilvl w:val="0"/>
-          <w:numId w:val="5"/>
-        </w:numPr>
-        <w:ind w:left="426"/>
-        <w:outlineLvl w:val="0"/>
+        <w:t xml:space="preserve">7. </w:t>
+      </w:r>
+      <w:r>
         <w:rPr>
           <w:rFonts w:ascii="Arial" w:hAnsi="Arial" w:cs="Arial"/>
           <w:b/>
           <w:sz w:val="32"/>
           <w:szCs w:val="32"/>
         </w:rPr>
-      </w:pPr>
-      <w:bookmarkStart w:id="0" w:name="_GoBack"/>
-      <w:r>
-        <w:rPr>
-          <w:rFonts w:ascii="Arial" w:hAnsi="Arial" w:cs="Arial"/>
-          <w:b/>
-          <w:sz w:val="32"/>
-          <w:szCs w:val="32"/>
-        </w:rPr>
         <w:t>Estimativas</w:t>
       </w:r>
     </w:p>
-    <w:bookmarkEnd w:id="0"/>
-    <w:p>
-      <w:pPr>
-        <w:pStyle w:val="PargrafodaLista"/>
+    <w:p>
+      <w:pPr>
+        <w:pStyle w:val="ListParagraph"/>
         <w:ind w:left="0" w:firstLine="426"/>
         <w:rPr>
+          <w:rStyle w:val="Hyperlink"/>
           <w:rFonts w:ascii="Arial" w:hAnsi="Arial" w:cs="Arial"/>
         </w:rPr>
       </w:pPr>
@@ -450,12 +513,186 @@
       <w:hyperlink r:id="rId11" w:history="1">
         <w:r>
           <w:rPr>
-            <w:rStyle w:val="Hiperlink"/>
+            <w:rStyle w:val="Hyperlink"/>
             <w:rFonts w:ascii="Arial" w:hAnsi="Arial" w:cs="Arial"/>
           </w:rPr>
           <w:t>Plano de Estimativas.</w:t>
         </w:r>
       </w:hyperlink>
+      <w:r>
+        <w:rPr>
+          <w:rStyle w:val="Hyperlink"/>
+          <w:rFonts w:ascii="Arial" w:hAnsi="Arial" w:cs="Arial"/>
+        </w:rPr>
+        <w:t xml:space="preserve"> </w:t>
+      </w:r>
+    </w:p>
+    <w:p>
+      <w:pPr>
+        <w:pStyle w:val="ListParagraph"/>
+        <w:ind w:left="0" w:firstLine="426"/>
+        <w:rPr>
+          <w:rStyle w:val="Hyperlink"/>
+          <w:rFonts w:ascii="Arial" w:hAnsi="Arial" w:cs="Arial"/>
+        </w:rPr>
+      </w:pPr>
+    </w:p>
+    <w:p>
+      <w:pPr>
+        <w:pStyle w:val="ListParagraph"/>
+        <w:ind w:left="0"/>
+        <w:outlineLvl w:val="0"/>
+        <w:rPr>
+          <w:rStyle w:val="Hyperlink"/>
+          <w:rFonts w:ascii="Arial" w:hAnsi="Arial" w:cs="Arial"/>
+          <w:b/>
+          <w:color w:val="auto"/>
+          <w:sz w:val="32"/>
+          <w:szCs w:val="32"/>
+          <w:u w:val="none"/>
+        </w:rPr>
+      </w:pPr>
+      <w:r>
+        <w:rPr>
+          <w:rStyle w:val="Hyperlink"/>
+          <w:rFonts w:ascii="Arial" w:hAnsi="Arial" w:cs="Arial"/>
+          <w:b/>
+          <w:color w:val="auto"/>
+          <w:sz w:val="32"/>
+          <w:szCs w:val="32"/>
+          <w:u w:val="none"/>
+        </w:rPr>
+        <w:t>8. Metas</w:t>
+      </w:r>
+    </w:p>
+    <w:p>
+      <w:pPr>
+        <w:pStyle w:val="ListParagraph"/>
+        <w:ind w:left="0" w:firstLine="426"/>
+        <w:rPr>
+          <w:rStyle w:val="Hyperlink"/>
+          <w:rFonts w:ascii="Arial" w:hAnsi="Arial" w:cs="Arial"/>
+          <w:color w:val="auto"/>
+          <w:u w:val="none"/>
+        </w:rPr>
+      </w:pPr>
+      <w:r>
+        <w:rPr>
+          <w:rStyle w:val="Hyperlink"/>
+          <w:rFonts w:ascii="Arial" w:hAnsi="Arial" w:cs="Arial"/>
+          <w:color w:val="auto"/>
+          <w:u w:val="none"/>
+        </w:rPr>
+        <w:t xml:space="preserve">&lt;Aqui serão estipuladas metas com relação ao projeto, de qualquer tipo(datas, custo, </w:t>
+      </w:r>
+      <w:proofErr w:type="spellStart"/>
+      <w:r>
+        <w:rPr>
+          <w:rStyle w:val="Hyperlink"/>
+          <w:rFonts w:ascii="Arial" w:hAnsi="Arial" w:cs="Arial"/>
+          <w:color w:val="auto"/>
+          <w:u w:val="none"/>
+        </w:rPr>
+        <w:t>etc</w:t>
+      </w:r>
+      <w:proofErr w:type="spellEnd"/>
+      <w:r>
+        <w:rPr>
+          <w:rStyle w:val="Hyperlink"/>
+          <w:rFonts w:ascii="Arial" w:hAnsi="Arial" w:cs="Arial"/>
+          <w:color w:val="auto"/>
+          <w:u w:val="none"/>
+        </w:rPr>
+        <w:t>)&gt;</w:t>
+      </w:r>
+    </w:p>
+    <w:p>
+      <w:pPr>
+        <w:pStyle w:val="ListParagraph"/>
+        <w:ind w:left="0" w:firstLine="426"/>
+        <w:rPr>
+          <w:rStyle w:val="Hyperlink"/>
+          <w:rFonts w:ascii="Arial" w:hAnsi="Arial" w:cs="Arial"/>
+        </w:rPr>
+      </w:pPr>
+    </w:p>
+    <w:p>
+      <w:pPr>
+        <w:pStyle w:val="ListParagraph"/>
+        <w:ind w:left="0"/>
+        <w:outlineLvl w:val="0"/>
+        <w:rPr>
+          <w:rStyle w:val="Hyperlink"/>
+          <w:rFonts w:ascii="Arial" w:hAnsi="Arial" w:cs="Arial"/>
+          <w:b/>
+          <w:color w:val="auto"/>
+          <w:sz w:val="32"/>
+          <w:szCs w:val="32"/>
+          <w:u w:val="none"/>
+        </w:rPr>
+      </w:pPr>
+      <w:r>
+        <w:rPr>
+          <w:rStyle w:val="Hyperlink"/>
+          <w:rFonts w:ascii="Arial" w:hAnsi="Arial" w:cs="Arial"/>
+          <w:b/>
+          <w:color w:val="auto"/>
+          <w:sz w:val="32"/>
+          <w:szCs w:val="32"/>
+          <w:u w:val="none"/>
+        </w:rPr>
+        <w:t>9</w:t>
+      </w:r>
+      <w:r>
+        <w:rPr>
+          <w:rStyle w:val="Hyperlink"/>
+          <w:rFonts w:ascii="Arial" w:hAnsi="Arial" w:cs="Arial"/>
+          <w:b/>
+          <w:color w:val="auto"/>
+          <w:sz w:val="32"/>
+          <w:szCs w:val="32"/>
+          <w:u w:val="none"/>
+        </w:rPr>
+        <w:t>. Revisão e Validação</w:t>
+      </w:r>
+    </w:p>
+    <w:p>
+      <w:pPr>
+        <w:pStyle w:val="ListParagraph"/>
+        <w:ind w:left="0" w:firstLine="426"/>
+        <w:rPr>
+          <w:rFonts w:ascii="Arial" w:hAnsi="Arial" w:cs="Arial"/>
+        </w:rPr>
+      </w:pPr>
+      <w:r>
+        <w:rPr>
+          <w:rStyle w:val="Hyperlink"/>
+          <w:rFonts w:ascii="Arial" w:hAnsi="Arial" w:cs="Arial"/>
+          <w:color w:val="auto"/>
+          <w:u w:val="none"/>
+        </w:rPr>
+        <w:t xml:space="preserve">&lt;Aqui o plano geral é revisado com os </w:t>
+      </w:r>
+      <w:proofErr w:type="spellStart"/>
+      <w:r>
+        <w:rPr>
+          <w:rStyle w:val="Hyperlink"/>
+          <w:rFonts w:ascii="Arial" w:hAnsi="Arial" w:cs="Arial"/>
+          <w:color w:val="auto"/>
+          <w:u w:val="none"/>
+        </w:rPr>
+        <w:t>Stakeholders</w:t>
+      </w:r>
+      <w:proofErr w:type="spellEnd"/>
+      <w:r>
+        <w:rPr>
+          <w:rStyle w:val="Hyperlink"/>
+          <w:rFonts w:ascii="Arial" w:hAnsi="Arial" w:cs="Arial"/>
+          <w:color w:val="auto"/>
+          <w:u w:val="none"/>
+        </w:rPr>
+        <w:t xml:space="preserve"> e é feito uma validação com termo de compromisso&gt;</w:t>
+      </w:r>
     </w:p>
     <w:sectPr>
       <w:pgSz w:w="11900" w:h="16840"/>
@@ -472,7 +709,7 @@
   <w:abstractNum w:abstractNumId="0">
     <w:nsid w:val="1AE611EC"/>
     <w:multiLevelType w:val="hybridMultilevel"/>
-    <w:tmpl w:val="4B962D22"/>
+    <w:tmpl w:val="0EAACC3E"/>
     <w:lvl w:ilvl="0" w:tplc="0416000F">
       <w:start w:val="2"/>
       <w:numFmt w:val="decimal"/>
@@ -737,6 +974,273 @@
     </w:lvl>
   </w:abstractNum>
   <w:abstractNum w:abstractNumId="3">
+    <w:nsid w:val="4B3C001F"/>
+    <w:multiLevelType w:val="multilevel"/>
+    <w:tmpl w:val="4B962D22"/>
+    <w:lvl w:ilvl="0">
+      <w:start w:val="2"/>
+      <w:numFmt w:val="decimal"/>
+      <w:lvlText w:val="%1."/>
+      <w:lvlJc w:val="left"/>
+      <w:pPr>
+        <w:ind w:left="720" w:hanging="360"/>
+      </w:pPr>
+      <w:rPr>
+        <w:rFonts w:hint="default"/>
+      </w:rPr>
+    </w:lvl>
+    <w:lvl w:ilvl="1">
+      <w:start w:val="1"/>
+      <w:numFmt w:val="lowerLetter"/>
+      <w:lvlText w:val="%2."/>
+      <w:lvlJc w:val="left"/>
+      <w:pPr>
+        <w:ind w:left="1440" w:hanging="360"/>
+      </w:pPr>
+    </w:lvl>
+    <w:lvl w:ilvl="2">
+      <w:start w:val="1"/>
+      <w:numFmt w:val="lowerRoman"/>
+      <w:lvlText w:val="%3."/>
+      <w:lvlJc w:val="right"/>
+      <w:pPr>
+        <w:ind w:left="2160" w:hanging="180"/>
+      </w:pPr>
+    </w:lvl>
+    <w:lvl w:ilvl="3">
+      <w:start w:val="1"/>
+      <w:numFmt w:val="decimal"/>
+      <w:lvlText w:val="%4."/>
+      <w:lvlJc w:val="left"/>
+      <w:pPr>
+        <w:ind w:left="2880" w:hanging="360"/>
+      </w:pPr>
+    </w:lvl>
+    <w:lvl w:ilvl="4">
+      <w:start w:val="1"/>
+      <w:numFmt w:val="lowerLetter"/>
+      <w:lvlText w:val="%5."/>
+      <w:lvlJc w:val="left"/>
+      <w:pPr>
+        <w:ind w:left="3600" w:hanging="360"/>
+      </w:pPr>
+    </w:lvl>
+    <w:lvl w:ilvl="5">
+      <w:start w:val="1"/>
+      <w:numFmt w:val="lowerRoman"/>
+      <w:lvlText w:val="%6."/>
+      <w:lvlJc w:val="right"/>
+      <w:pPr>
+        <w:ind w:left="4320" w:hanging="180"/>
+      </w:pPr>
+    </w:lvl>
+    <w:lvl w:ilvl="6">
+      <w:start w:val="1"/>
+      <w:numFmt w:val="decimal"/>
+      <w:lvlText w:val="%7."/>
+      <w:lvlJc w:val="left"/>
+      <w:pPr>
+        <w:ind w:left="5040" w:hanging="360"/>
+      </w:pPr>
+    </w:lvl>
+    <w:lvl w:ilvl="7">
+      <w:start w:val="1"/>
+      <w:numFmt w:val="lowerLetter"/>
+      <w:lvlText w:val="%8."/>
+      <w:lvlJc w:val="left"/>
+      <w:pPr>
+        <w:ind w:left="5760" w:hanging="360"/>
+      </w:pPr>
+    </w:lvl>
+    <w:lvl w:ilvl="8">
+      <w:start w:val="1"/>
+      <w:numFmt w:val="lowerRoman"/>
+      <w:lvlText w:val="%9."/>
+      <w:lvlJc w:val="right"/>
+      <w:pPr>
+        <w:ind w:left="6480" w:hanging="180"/>
+      </w:pPr>
+    </w:lvl>
+  </w:abstractNum>
+  <w:abstractNum w:abstractNumId="4">
+    <w:nsid w:val="50A03DD3"/>
+    <w:multiLevelType w:val="hybridMultilevel"/>
+    <w:tmpl w:val="251ABB68"/>
+    <w:lvl w:ilvl="0" w:tplc="0416000F">
+      <w:start w:val="2"/>
+      <w:numFmt w:val="decimal"/>
+      <w:lvlText w:val="%1."/>
+      <w:lvlJc w:val="left"/>
+      <w:pPr>
+        <w:ind w:left="720" w:hanging="360"/>
+      </w:pPr>
+      <w:rPr>
+        <w:rFonts w:hint="default"/>
+      </w:rPr>
+    </w:lvl>
+    <w:lvl w:ilvl="1" w:tplc="04090019" w:tentative="1">
+      <w:start w:val="1"/>
+      <w:numFmt w:val="lowerLetter"/>
+      <w:lvlText w:val="%2."/>
+      <w:lvlJc w:val="left"/>
+      <w:pPr>
+        <w:ind w:left="1440" w:hanging="360"/>
+      </w:pPr>
+    </w:lvl>
+    <w:lvl w:ilvl="2" w:tplc="0409001B" w:tentative="1">
+      <w:start w:val="1"/>
+      <w:numFmt w:val="lowerRoman"/>
+      <w:lvlText w:val="%3."/>
+      <w:lvlJc w:val="right"/>
+      <w:pPr>
+        <w:ind w:left="2160" w:hanging="180"/>
+      </w:pPr>
+    </w:lvl>
+    <w:lvl w:ilvl="3" w:tplc="0409000F" w:tentative="1">
+      <w:start w:val="1"/>
+      <w:numFmt w:val="decimal"/>
+      <w:lvlText w:val="%4."/>
+      <w:lvlJc w:val="left"/>
+      <w:pPr>
+        <w:ind w:left="2880" w:hanging="360"/>
+      </w:pPr>
+    </w:lvl>
+    <w:lvl w:ilvl="4" w:tplc="04090019" w:tentative="1">
+      <w:start w:val="1"/>
+      <w:numFmt w:val="lowerLetter"/>
+      <w:lvlText w:val="%5."/>
+      <w:lvlJc w:val="left"/>
+      <w:pPr>
+        <w:ind w:left="3600" w:hanging="360"/>
+      </w:pPr>
+    </w:lvl>
+    <w:lvl w:ilvl="5" w:tplc="0409001B" w:tentative="1">
+      <w:start w:val="1"/>
+      <w:numFmt w:val="lowerRoman"/>
+      <w:lvlText w:val="%6."/>
+      <w:lvlJc w:val="right"/>
+      <w:pPr>
+        <w:ind w:left="4320" w:hanging="180"/>
+      </w:pPr>
+    </w:lvl>
+    <w:lvl w:ilvl="6" w:tplc="0409000F" w:tentative="1">
+      <w:start w:val="1"/>
+      <w:numFmt w:val="decimal"/>
+      <w:lvlText w:val="%7."/>
+      <w:lvlJc w:val="left"/>
+      <w:pPr>
+        <w:ind w:left="5040" w:hanging="360"/>
+      </w:pPr>
+    </w:lvl>
+    <w:lvl w:ilvl="7" w:tplc="04090019" w:tentative="1">
+      <w:start w:val="1"/>
+      <w:numFmt w:val="lowerLetter"/>
+      <w:lvlText w:val="%8."/>
+      <w:lvlJc w:val="left"/>
+      <w:pPr>
+        <w:ind w:left="5760" w:hanging="360"/>
+      </w:pPr>
+    </w:lvl>
+    <w:lvl w:ilvl="8" w:tplc="0409001B" w:tentative="1">
+      <w:start w:val="1"/>
+      <w:numFmt w:val="lowerRoman"/>
+      <w:lvlText w:val="%9."/>
+      <w:lvlJc w:val="right"/>
+      <w:pPr>
+        <w:ind w:left="6480" w:hanging="180"/>
+      </w:pPr>
+    </w:lvl>
+  </w:abstractNum>
+  <w:abstractNum w:abstractNumId="5">
+    <w:nsid w:val="51950EB5"/>
+    <w:multiLevelType w:val="hybridMultilevel"/>
+    <w:tmpl w:val="4B962D22"/>
+    <w:lvl w:ilvl="0" w:tplc="0416000F">
+      <w:start w:val="2"/>
+      <w:numFmt w:val="decimal"/>
+      <w:lvlText w:val="%1."/>
+      <w:lvlJc w:val="left"/>
+      <w:pPr>
+        <w:ind w:left="720" w:hanging="360"/>
+      </w:pPr>
+      <w:rPr>
+        <w:rFonts w:hint="default"/>
+      </w:rPr>
+    </w:lvl>
+    <w:lvl w:ilvl="1" w:tplc="04160019" w:tentative="1">
+      <w:start w:val="1"/>
+      <w:numFmt w:val="lowerLetter"/>
+      <w:lvlText w:val="%2."/>
+      <w:lvlJc w:val="left"/>
+      <w:pPr>
+        <w:ind w:left="1440" w:hanging="360"/>
+      </w:pPr>
+    </w:lvl>
+    <w:lvl w:ilvl="2" w:tplc="0416001B" w:tentative="1">
+      <w:start w:val="1"/>
+      <w:numFmt w:val="lowerRoman"/>
+      <w:lvlText w:val="%3."/>
+      <w:lvlJc w:val="right"/>
+      <w:pPr>
+        <w:ind w:left="2160" w:hanging="180"/>
+      </w:pPr>
+    </w:lvl>
+    <w:lvl w:ilvl="3" w:tplc="0416000F" w:tentative="1">
+      <w:start w:val="1"/>
+      <w:numFmt w:val="decimal"/>
+      <w:lvlText w:val="%4."/>
+      <w:lvlJc w:val="left"/>
+      <w:pPr>
+        <w:ind w:left="2880" w:hanging="360"/>
+      </w:pPr>
+    </w:lvl>
+    <w:lvl w:ilvl="4" w:tplc="04160019" w:tentative="1">
+      <w:start w:val="1"/>
+      <w:numFmt w:val="lowerLetter"/>
+      <w:lvlText w:val="%5."/>
+      <w:lvlJc w:val="left"/>
+      <w:pPr>
+        <w:ind w:left="3600" w:hanging="360"/>
+      </w:pPr>
+    </w:lvl>
+    <w:lvl w:ilvl="5" w:tplc="0416001B" w:tentative="1">
+      <w:start w:val="1"/>
+      <w:numFmt w:val="lowerRoman"/>
+      <w:lvlText w:val="%6."/>
+      <w:lvlJc w:val="right"/>
+      <w:pPr>
+        <w:ind w:left="4320" w:hanging="180"/>
+      </w:pPr>
+    </w:lvl>
+    <w:lvl w:ilvl="6" w:tplc="0416000F" w:tentative="1">
+      <w:start w:val="1"/>
+      <w:numFmt w:val="decimal"/>
+      <w:lvlText w:val="%7."/>
+      <w:lvlJc w:val="left"/>
+      <w:pPr>
+        <w:ind w:left="5040" w:hanging="360"/>
+      </w:pPr>
+    </w:lvl>
+    <w:lvl w:ilvl="7" w:tplc="04160019" w:tentative="1">
+      <w:start w:val="1"/>
+      <w:numFmt w:val="lowerLetter"/>
+      <w:lvlText w:val="%8."/>
+      <w:lvlJc w:val="left"/>
+      <w:pPr>
+        <w:ind w:left="5760" w:hanging="360"/>
+      </w:pPr>
+    </w:lvl>
+    <w:lvl w:ilvl="8" w:tplc="0416001B" w:tentative="1">
+      <w:start w:val="1"/>
+      <w:numFmt w:val="lowerRoman"/>
+      <w:lvlText w:val="%9."/>
+      <w:lvlJc w:val="right"/>
+      <w:pPr>
+        <w:ind w:left="6480" w:hanging="180"/>
+      </w:pPr>
+    </w:lvl>
+  </w:abstractNum>
+  <w:abstractNum w:abstractNumId="6">
     <w:nsid w:val="55C23756"/>
     <w:multiLevelType w:val="hybridMultilevel"/>
     <w:tmpl w:val="16D2F53C"/>
@@ -822,7 +1326,7 @@
       </w:pPr>
     </w:lvl>
   </w:abstractNum>
-  <w:abstractNum w:abstractNumId="4">
+  <w:abstractNum w:abstractNumId="7">
     <w:nsid w:val="568E4DFF"/>
     <w:multiLevelType w:val="multilevel"/>
     <w:tmpl w:val="8550CCB8"/>
@@ -911,7 +1415,7 @@
       </w:pPr>
     </w:lvl>
   </w:abstractNum>
-  <w:abstractNum w:abstractNumId="5">
+  <w:abstractNum w:abstractNumId="8">
     <w:nsid w:val="66261645"/>
     <w:multiLevelType w:val="hybridMultilevel"/>
     <w:tmpl w:val="93B29C6A"/>
@@ -1001,19 +1505,28 @@
     <w:abstractNumId w:val="2"/>
   </w:num>
   <w:num w:numId="2">
-    <w:abstractNumId w:val="4"/>
+    <w:abstractNumId w:val="7"/>
   </w:num>
   <w:num w:numId="3">
-    <w:abstractNumId w:val="5"/>
+    <w:abstractNumId w:val="8"/>
   </w:num>
   <w:num w:numId="4">
-    <w:abstractNumId w:val="3"/>
+    <w:abstractNumId w:val="6"/>
   </w:num>
   <w:num w:numId="5">
     <w:abstractNumId w:val="0"/>
   </w:num>
   <w:num w:numId="6">
     <w:abstractNumId w:val="1"/>
+  </w:num>
+  <w:num w:numId="7">
+    <w:abstractNumId w:val="5"/>
+  </w:num>
+  <w:num w:numId="8">
+    <w:abstractNumId w:val="3"/>
+  </w:num>
+  <w:num w:numId="9">
+    <w:abstractNumId w:val="4"/>
   </w:num>
 </w:numbering>
 </file>
@@ -1412,11 +1925,11 @@
       <w:lang w:eastAsia="es-ES"/>
     </w:rPr>
   </w:style>
-  <w:style w:type="paragraph" w:styleId="Ttulo1">
+  <w:style w:type="paragraph" w:styleId="Heading1">
     <w:name w:val="heading 1"/>
     <w:basedOn w:val="Normal"/>
     <w:next w:val="Normal"/>
-    <w:link w:val="Ttulo1Char"/>
+    <w:link w:val="Heading1Char"/>
     <w:qFormat/>
     <w:rsid w:val="00870F92"/>
     <w:pPr>
@@ -1435,13 +1948,13 @@
       <w:lang w:eastAsia="en-US"/>
     </w:rPr>
   </w:style>
-  <w:style w:type="character" w:default="1" w:styleId="Fontepargpadro">
+  <w:style w:type="character" w:default="1" w:styleId="DefaultParagraphFont">
     <w:name w:val="Default Paragraph Font"/>
     <w:uiPriority w:val="1"/>
     <w:semiHidden/>
     <w:unhideWhenUsed/>
   </w:style>
-  <w:style w:type="table" w:default="1" w:styleId="Tabelanormal">
+  <w:style w:type="table" w:default="1" w:styleId="TableNormal">
     <w:name w:val="Normal Table"/>
     <w:uiPriority w:val="99"/>
     <w:semiHidden/>
@@ -1456,13 +1969,13 @@
       </w:tblCellMar>
     </w:tblPr>
   </w:style>
-  <w:style w:type="numbering" w:default="1" w:styleId="Semlista">
+  <w:style w:type="numbering" w:default="1" w:styleId="NoList">
     <w:name w:val="No List"/>
     <w:uiPriority w:val="99"/>
     <w:semiHidden/>
     <w:unhideWhenUsed/>
   </w:style>
-  <w:style w:type="paragraph" w:styleId="PargrafodaLista">
+  <w:style w:type="paragraph" w:styleId="ListParagraph">
     <w:name w:val="List Paragraph"/>
     <w:basedOn w:val="Normal"/>
     <w:uiPriority w:val="34"/>
@@ -1473,9 +1986,9 @@
       <w:contextualSpacing/>
     </w:pPr>
   </w:style>
-  <w:style w:type="character" w:styleId="Forte">
+  <w:style w:type="character" w:styleId="Strong">
     <w:name w:val="Strong"/>
-    <w:basedOn w:val="Fontepargpadro"/>
+    <w:basedOn w:val="DefaultParagraphFont"/>
     <w:uiPriority w:val="22"/>
     <w:qFormat/>
     <w:rsid w:val="00190526"/>
@@ -1484,9 +1997,9 @@
       <w:bCs/>
     </w:rPr>
   </w:style>
-  <w:style w:type="table" w:styleId="Tabelacomgrade">
+  <w:style w:type="table" w:styleId="TableGrid">
     <w:name w:val="Table Grid"/>
-    <w:basedOn w:val="Tabelanormal"/>
+    <w:basedOn w:val="TableNormal"/>
     <w:uiPriority w:val="39"/>
     <w:rsid w:val="002723EC"/>
     <w:tblPr>
@@ -1507,9 +2020,9 @@
       </w:tblCellMar>
     </w:tblPr>
   </w:style>
-  <w:style w:type="table" w:styleId="TabelaSimples1">
-    <w:name w:val="Plain Table 1"/>
-    <w:basedOn w:val="Tabelanormal"/>
+  <w:style w:type="table" w:customStyle="1" w:styleId="PlainTable11">
+    <w:name w:val="Plain Table 11"/>
+    <w:basedOn w:val="TableNormal"/>
     <w:uiPriority w:val="41"/>
     <w:rsid w:val="002723EC"/>
     <w:tblPr>
@@ -1574,9 +2087,9 @@
       </w:tcPr>
     </w:tblStylePr>
   </w:style>
-  <w:style w:type="table" w:styleId="TabelaSimples5">
-    <w:name w:val="Plain Table 5"/>
-    <w:basedOn w:val="Tabelanormal"/>
+  <w:style w:type="table" w:customStyle="1" w:styleId="PlainTable51">
+    <w:name w:val="Plain Table 51"/>
+    <w:basedOn w:val="TableNormal"/>
     <w:uiPriority w:val="45"/>
     <w:rsid w:val="002723EC"/>
     <w:tblPr>
@@ -1698,9 +2211,9 @@
       </w:tcPr>
     </w:tblStylePr>
   </w:style>
-  <w:style w:type="table" w:styleId="TabeladeGrade1Claro">
-    <w:name w:val="Grid Table 1 Light"/>
-    <w:basedOn w:val="Tabelanormal"/>
+  <w:style w:type="table" w:customStyle="1" w:styleId="GridTable1Light1">
+    <w:name w:val="Grid Table 1 Light1"/>
+    <w:basedOn w:val="TableNormal"/>
     <w:uiPriority w:val="46"/>
     <w:rsid w:val="002723EC"/>
     <w:tblPr>
@@ -1759,10 +2272,10 @@
       </w:rPr>
     </w:tblStylePr>
   </w:style>
-  <w:style w:type="character" w:customStyle="1" w:styleId="Ttulo1Char">
-    <w:name w:val="Título 1 Char"/>
-    <w:basedOn w:val="Fontepargpadro"/>
-    <w:link w:val="Ttulo1"/>
+  <w:style w:type="character" w:customStyle="1" w:styleId="Heading1Char">
+    <w:name w:val="Heading 1 Char"/>
+    <w:basedOn w:val="DefaultParagraphFont"/>
+    <w:link w:val="Heading1"/>
     <w:rsid w:val="00870F92"/>
     <w:rPr>
       <w:rFonts w:asciiTheme="majorHAnsi" w:eastAsiaTheme="majorEastAsia" w:hAnsiTheme="majorHAnsi" w:cstheme="majorBidi"/>
@@ -1776,7 +2289,7 @@
   </w:style>
   <w:style w:type="paragraph" w:customStyle="1" w:styleId="Descrio">
     <w:name w:val="Descrição"/>
-    <w:basedOn w:val="Cabealho"/>
+    <w:basedOn w:val="Header"/>
     <w:rsid w:val="00870F92"/>
     <w:pPr>
       <w:tabs>
@@ -1793,9 +2306,9 @@
       <w:lang w:val="en-US" w:eastAsia="pt-BR"/>
     </w:rPr>
   </w:style>
-  <w:style w:type="character" w:styleId="Hiperlink">
+  <w:style w:type="character" w:styleId="Hyperlink">
     <w:name w:val="Hyperlink"/>
-    <w:basedOn w:val="Fontepargpadro"/>
+    <w:basedOn w:val="DefaultParagraphFont"/>
     <w:uiPriority w:val="99"/>
     <w:unhideWhenUsed/>
     <w:rsid w:val="00870F92"/>
@@ -1818,7 +2331,7 @@
   </w:style>
   <w:style w:type="character" w:customStyle="1" w:styleId="CommentsChar">
     <w:name w:val="Comments Char"/>
-    <w:basedOn w:val="Fontepargpadro"/>
+    <w:basedOn w:val="DefaultParagraphFont"/>
     <w:link w:val="Comments"/>
     <w:rsid w:val="00870F92"/>
     <w:rPr>
@@ -1842,10 +2355,10 @@
       <w:lang w:eastAsia="en-US"/>
     </w:rPr>
   </w:style>
-  <w:style w:type="paragraph" w:styleId="Cabealho">
+  <w:style w:type="paragraph" w:styleId="Header">
     <w:name w:val="header"/>
     <w:basedOn w:val="Normal"/>
-    <w:link w:val="CabealhoChar"/>
+    <w:link w:val="HeaderChar"/>
     <w:uiPriority w:val="99"/>
     <w:semiHidden/>
     <w:unhideWhenUsed/>
@@ -1857,10 +2370,10 @@
       </w:tabs>
     </w:pPr>
   </w:style>
-  <w:style w:type="character" w:customStyle="1" w:styleId="CabealhoChar">
-    <w:name w:val="Cabeçalho Char"/>
-    <w:basedOn w:val="Fontepargpadro"/>
-    <w:link w:val="Cabealho"/>
+  <w:style w:type="character" w:customStyle="1" w:styleId="HeaderChar">
+    <w:name w:val="Header Char"/>
+    <w:basedOn w:val="DefaultParagraphFont"/>
+    <w:link w:val="Header"/>
     <w:uiPriority w:val="99"/>
     <w:semiHidden/>
     <w:rsid w:val="00870F92"/>
@@ -1868,9 +2381,9 @@
       <w:lang w:eastAsia="es-ES"/>
     </w:rPr>
   </w:style>
-  <w:style w:type="character" w:styleId="HiperlinkVisitado">
+  <w:style w:type="character" w:styleId="FollowedHyperlink">
     <w:name w:val="FollowedHyperlink"/>
-    <w:basedOn w:val="Fontepargpadro"/>
+    <w:basedOn w:val="DefaultParagraphFont"/>
     <w:uiPriority w:val="99"/>
     <w:semiHidden/>
     <w:unhideWhenUsed/>
@@ -1880,10 +2393,10 @@
       <w:u w:val="single"/>
     </w:rPr>
   </w:style>
-  <w:style w:type="paragraph" w:styleId="MapadoDocumento">
+  <w:style w:type="paragraph" w:styleId="DocumentMap">
     <w:name w:val="Document Map"/>
     <w:basedOn w:val="Normal"/>
-    <w:link w:val="MapadoDocumentoChar"/>
+    <w:link w:val="DocumentMapChar"/>
     <w:uiPriority w:val="99"/>
     <w:semiHidden/>
     <w:unhideWhenUsed/>
@@ -1892,10 +2405,10 @@
       <w:rFonts w:ascii="Helvetica" w:hAnsi="Helvetica"/>
     </w:rPr>
   </w:style>
-  <w:style w:type="character" w:customStyle="1" w:styleId="MapadoDocumentoChar">
-    <w:name w:val="Mapa do Documento Char"/>
-    <w:basedOn w:val="Fontepargpadro"/>
-    <w:link w:val="MapadoDocumento"/>
+  <w:style w:type="character" w:customStyle="1" w:styleId="DocumentMapChar">
+    <w:name w:val="Document Map Char"/>
+    <w:basedOn w:val="DefaultParagraphFont"/>
+    <w:link w:val="DocumentMap"/>
     <w:uiPriority w:val="99"/>
     <w:semiHidden/>
     <w:rsid w:val="0010722C"/>
@@ -1950,7 +2463,7 @@
     </a:clrScheme>
     <a:fontScheme name="Office">
       <a:majorFont>
-        <a:latin typeface="Calibri Light" panose="020F0302020204030204"/>
+        <a:latin typeface="Calibri Light"/>
         <a:ea typeface=""/>
         <a:cs typeface=""/>
         <a:font script="Jpan" typeface="ＭＳ ゴシック"/>
@@ -1985,7 +2498,7 @@
         <a:font script="Geor" typeface="Sylfaen"/>
       </a:majorFont>
       <a:minorFont>
-        <a:latin typeface="Calibri" panose="020F0502020204030204"/>
+        <a:latin typeface="Calibri"/>
         <a:ea typeface=""/>
         <a:cs typeface=""/>
         <a:font script="Jpan" typeface="ＭＳ 明朝"/>
@@ -2173,7 +2686,7 @@
 </file>
 
 <file path=customXml/itemProps1.xml><?xml version="1.0" encoding="utf-8"?>
-<ds:datastoreItem xmlns:ds="http://schemas.openxmlformats.org/officeDocument/2006/customXml" ds:itemID="{E40C6FEA-9494-5F42-A285-23F214E88C9A}">
+<ds:datastoreItem xmlns:ds="http://schemas.openxmlformats.org/officeDocument/2006/customXml" ds:itemID="{96686509-FADA-F649-8759-33D6FEDFC70F}">
   <ds:schemaRefs>
     <ds:schemaRef ds:uri="http://schemas.openxmlformats.org/officeDocument/2006/bibliography"/>
   </ds:schemaRefs>

</xml_diff>

<commit_message>
Revisando links e templates em GPR.
</commit_message>
<xml_diff>
--- a/Artefatos de Documentação/Processo Genérico/2-Gerencia de Projeto/Templates/Plano Geral do Projeto.docx
+++ b/Artefatos de Documentação/Processo Genérico/2-Gerencia de Projeto/Templates/Plano Geral do Projeto.docx
@@ -33,7 +33,7 @@
     </w:p>
     <w:p>
       <w:pPr>
-        <w:pStyle w:val="Heading1"/>
+        <w:pStyle w:val="Ttulo1"/>
         <w:rPr>
           <w:rFonts w:ascii="Arial" w:eastAsiaTheme="minorEastAsia" w:hAnsi="Arial" w:cs="Arial"/>
           <w:color w:val="auto"/>
@@ -45,7 +45,7 @@
     </w:p>
     <w:p>
       <w:pPr>
-        <w:pStyle w:val="Heading1"/>
+        <w:pStyle w:val="Ttulo1"/>
         <w:rPr>
           <w:rFonts w:ascii="Arial" w:hAnsi="Arial" w:cs="Arial"/>
           <w:color w:val="auto"/>
@@ -65,7 +65,7 @@
     </w:p>
     <w:p>
       <w:pPr>
-        <w:pStyle w:val="ListParagraph"/>
+        <w:pStyle w:val="PargrafodaLista"/>
         <w:ind w:left="0" w:firstLine="360"/>
         <w:rPr>
           <w:rFonts w:ascii="Arial" w:hAnsi="Arial" w:cs="Arial"/>
@@ -80,7 +80,7 @@
     </w:p>
     <w:p>
       <w:pPr>
-        <w:pStyle w:val="ListParagraph"/>
+        <w:pStyle w:val="PargrafodaLista"/>
         <w:ind w:left="0"/>
         <w:rPr>
           <w:rFonts w:ascii="Arial" w:hAnsi="Arial" w:cs="Arial"/>
@@ -91,7 +91,7 @@
     </w:p>
     <w:p>
       <w:pPr>
-        <w:pStyle w:val="Heading1"/>
+        <w:pStyle w:val="Ttulo1"/>
         <w:numPr>
           <w:ilvl w:val="0"/>
           <w:numId w:val="5"/>
@@ -127,7 +127,7 @@
       <w:pPr>
         <w:ind w:left="284" w:firstLine="142"/>
         <w:rPr>
-          <w:rStyle w:val="Hyperlink"/>
+          <w:rStyle w:val="Hiperlink"/>
           <w:rFonts w:ascii="Arial" w:hAnsi="Arial" w:cs="Arial"/>
         </w:rPr>
       </w:pPr>
@@ -137,7 +137,7 @@
       <w:hyperlink r:id="rId6" w:history="1">
         <w:r>
           <w:rPr>
-            <w:rStyle w:val="Hyperlink"/>
+            <w:rStyle w:val="Hiperlink"/>
             <w:rFonts w:ascii="Arial" w:hAnsi="Arial" w:cs="Arial"/>
           </w:rPr>
           <w:t>Definição do Escopo do Projeto</w:t>
@@ -148,16 +148,16 @@
       <w:pPr>
         <w:ind w:left="284" w:firstLine="142"/>
         <w:rPr>
-          <w:rStyle w:val="Hyperlink"/>
-          <w:rFonts w:ascii="Arial" w:hAnsi="Arial" w:cs="Arial"/>
-        </w:rPr>
-      </w:pPr>
-    </w:p>
-    <w:p>
-      <w:pPr>
-        <w:pStyle w:val="Heading1"/>
-        <w:rPr>
-          <w:rStyle w:val="Hyperlink"/>
+          <w:rStyle w:val="Hiperlink"/>
+          <w:rFonts w:ascii="Arial" w:hAnsi="Arial" w:cs="Arial"/>
+        </w:rPr>
+      </w:pPr>
+    </w:p>
+    <w:p>
+      <w:pPr>
+        <w:pStyle w:val="Ttulo1"/>
+        <w:rPr>
+          <w:rStyle w:val="Hiperlink"/>
           <w:rFonts w:ascii="Arial" w:hAnsi="Arial" w:cs="Arial"/>
           <w:b w:val="0"/>
           <w:color w:val="auto"/>
@@ -168,7 +168,7 @@
       </w:pPr>
       <w:r>
         <w:rPr>
-          <w:rStyle w:val="Hyperlink"/>
+          <w:rStyle w:val="Hiperlink"/>
           <w:rFonts w:ascii="Arial" w:hAnsi="Arial" w:cs="Arial"/>
           <w:color w:val="auto"/>
           <w:sz w:val="32"/>
@@ -182,7 +182,7 @@
       <w:pPr>
         <w:ind w:firstLine="426"/>
         <w:rPr>
-          <w:rStyle w:val="Hyperlink"/>
+          <w:rStyle w:val="Hiperlink"/>
           <w:rFonts w:ascii="Arial" w:hAnsi="Arial" w:cs="Arial"/>
           <w:color w:val="auto"/>
           <w:u w:val="none"/>
@@ -190,7 +190,7 @@
       </w:pPr>
       <w:r>
         <w:rPr>
-          <w:rStyle w:val="Hyperlink"/>
+          <w:rStyle w:val="Hiperlink"/>
           <w:rFonts w:ascii="Arial" w:hAnsi="Arial" w:cs="Arial"/>
           <w:color w:val="auto"/>
           <w:u w:val="none"/>
@@ -202,7 +202,7 @@
       <w:pPr>
         <w:ind w:firstLine="426"/>
         <w:rPr>
-          <w:rStyle w:val="Hyperlink"/>
+          <w:rStyle w:val="Hiperlink"/>
           <w:rFonts w:ascii="Arial" w:hAnsi="Arial" w:cs="Arial"/>
           <w:color w:val="auto"/>
           <w:u w:val="none"/>
@@ -211,7 +211,7 @@
     </w:p>
     <w:p>
       <w:pPr>
-        <w:pStyle w:val="Heading1"/>
+        <w:pStyle w:val="Ttulo1"/>
         <w:rPr>
           <w:rFonts w:ascii="Arial" w:hAnsi="Arial" w:cs="Arial"/>
           <w:b w:val="0"/>
@@ -221,7 +221,7 @@
       </w:pPr>
       <w:r>
         <w:rPr>
-          <w:rStyle w:val="Hyperlink"/>
+          <w:rStyle w:val="Hiperlink"/>
           <w:rFonts w:ascii="Arial" w:hAnsi="Arial" w:cs="Arial"/>
           <w:color w:val="auto"/>
           <w:sz w:val="32"/>
@@ -246,7 +246,7 @@
           <w:tab w:val="left" w:pos="426"/>
         </w:tabs>
         <w:rPr>
-          <w:rStyle w:val="Hyperlink"/>
+          <w:rStyle w:val="Hiperlink"/>
           <w:rFonts w:ascii="Arial" w:hAnsi="Arial" w:cs="Arial"/>
         </w:rPr>
       </w:pPr>
@@ -260,7 +260,7 @@
       <w:hyperlink r:id="rId7" w:history="1">
         <w:r>
           <w:rPr>
-            <w:rStyle w:val="Hyperlink"/>
+            <w:rStyle w:val="Hiperlink"/>
             <w:rFonts w:ascii="Arial" w:hAnsi="Arial" w:cs="Arial"/>
           </w:rPr>
           <w:t>Cronograma do Projeto</w:t>
@@ -268,7 +268,7 @@
       </w:hyperlink>
       <w:r>
         <w:rPr>
-          <w:rStyle w:val="Hyperlink"/>
+          <w:rStyle w:val="Hiperlink"/>
           <w:rFonts w:ascii="Arial" w:hAnsi="Arial" w:cs="Arial"/>
         </w:rPr>
         <w:t xml:space="preserve"> </w:t>
@@ -290,7 +290,7 @@
       <w:pPr>
         <w:ind w:firstLine="426"/>
         <w:rPr>
-          <w:rStyle w:val="Hyperlink"/>
+          <w:rStyle w:val="Hiperlink"/>
           <w:rFonts w:ascii="Arial" w:hAnsi="Arial" w:cs="Arial"/>
         </w:rPr>
       </w:pPr>
@@ -306,7 +306,7 @@
       <w:hyperlink r:id="rId8" w:history="1">
         <w:r>
           <w:rPr>
-            <w:rStyle w:val="Hyperlink"/>
+            <w:rStyle w:val="Hiperlink"/>
             <w:rFonts w:ascii="Arial" w:hAnsi="Arial" w:cs="Arial"/>
           </w:rPr>
           <w:t>Plano de Estimativas</w:t>
@@ -315,7 +315,7 @@
     </w:p>
     <w:p>
       <w:pPr>
-        <w:pStyle w:val="Heading1"/>
+        <w:pStyle w:val="Ttulo1"/>
         <w:rPr>
           <w:rFonts w:ascii="Arial" w:hAnsi="Arial" w:cs="Arial"/>
           <w:b w:val="0"/>
@@ -325,7 +325,7 @@
       </w:pPr>
       <w:r>
         <w:rPr>
-          <w:rStyle w:val="Hyperlink"/>
+          <w:rStyle w:val="Hiperlink"/>
           <w:rFonts w:ascii="Arial" w:hAnsi="Arial" w:cs="Arial"/>
           <w:color w:val="auto"/>
           <w:sz w:val="32"/>
@@ -351,14 +351,12 @@
         </w:rPr>
         <w:t>Gestão de Riscos e Problemas</w:t>
       </w:r>
-      <w:bookmarkStart w:id="0" w:name="_GoBack"/>
-      <w:bookmarkEnd w:id="0"/>
     </w:p>
     <w:p>
       <w:pPr>
         <w:ind w:firstLine="284"/>
         <w:rPr>
-          <w:rStyle w:val="Hyperlink"/>
+          <w:rStyle w:val="Hiperlink"/>
           <w:rFonts w:ascii="Arial" w:hAnsi="Arial" w:cs="Arial"/>
         </w:rPr>
       </w:pPr>
@@ -371,7 +369,7 @@
       <w:hyperlink r:id="rId9" w:history="1">
         <w:r>
           <w:rPr>
-            <w:rStyle w:val="Hyperlink"/>
+            <w:rStyle w:val="Hiperlink"/>
             <w:rFonts w:ascii="Arial" w:hAnsi="Arial" w:cs="Arial"/>
           </w:rPr>
           <w:t>Quadro de Gerenciamento de Riscos</w:t>
@@ -382,16 +380,16 @@
       <w:pPr>
         <w:ind w:firstLine="284"/>
         <w:rPr>
-          <w:rStyle w:val="Hyperlink"/>
-          <w:rFonts w:ascii="Arial" w:hAnsi="Arial" w:cs="Arial"/>
-        </w:rPr>
-      </w:pPr>
-    </w:p>
-    <w:p>
-      <w:pPr>
-        <w:pStyle w:val="Heading1"/>
-        <w:rPr>
-          <w:rStyle w:val="Hyperlink"/>
+          <w:rStyle w:val="Hiperlink"/>
+          <w:rFonts w:ascii="Arial" w:hAnsi="Arial" w:cs="Arial"/>
+        </w:rPr>
+      </w:pPr>
+    </w:p>
+    <w:p>
+      <w:pPr>
+        <w:pStyle w:val="Ttulo1"/>
+        <w:rPr>
+          <w:rStyle w:val="Hiperlink"/>
           <w:rFonts w:ascii="Arial" w:hAnsi="Arial" w:cs="Arial"/>
           <w:b w:val="0"/>
           <w:color w:val="auto"/>
@@ -402,7 +400,7 @@
       </w:pPr>
       <w:r>
         <w:rPr>
-          <w:rStyle w:val="Hyperlink"/>
+          <w:rStyle w:val="Hiperlink"/>
           <w:rFonts w:ascii="Arial" w:hAnsi="Arial" w:cs="Arial"/>
           <w:color w:val="auto"/>
           <w:sz w:val="32"/>
@@ -413,7 +411,7 @@
       </w:r>
       <w:r>
         <w:rPr>
-          <w:rStyle w:val="Hyperlink"/>
+          <w:rStyle w:val="Hiperlink"/>
           <w:rFonts w:ascii="Arial" w:hAnsi="Arial" w:cs="Arial"/>
           <w:color w:val="auto"/>
           <w:sz w:val="32"/>
@@ -425,16 +423,16 @@
     </w:p>
     <w:p>
       <w:pPr>
-        <w:pStyle w:val="ListParagraph"/>
+        <w:pStyle w:val="PargrafodaLista"/>
         <w:ind w:left="0" w:firstLine="426"/>
         <w:rPr>
-          <w:rStyle w:val="Hyperlink"/>
-          <w:rFonts w:ascii="Arial" w:hAnsi="Arial" w:cs="Arial"/>
-        </w:rPr>
-      </w:pPr>
-      <w:r>
-        <w:rPr>
-          <w:rStyle w:val="Hyperlink"/>
+          <w:rStyle w:val="Hiperlink"/>
+          <w:rFonts w:ascii="Arial" w:hAnsi="Arial" w:cs="Arial"/>
+        </w:rPr>
+      </w:pPr>
+      <w:r>
+        <w:rPr>
+          <w:rStyle w:val="Hiperlink"/>
           <w:rFonts w:ascii="Arial" w:hAnsi="Arial" w:cs="Arial"/>
           <w:color w:val="auto"/>
           <w:u w:val="none"/>
@@ -444,7 +442,7 @@
       <w:hyperlink r:id="rId10" w:history="1">
         <w:r>
           <w:rPr>
-            <w:rStyle w:val="Hyperlink"/>
+            <w:rStyle w:val="Hiperlink"/>
             <w:rFonts w:ascii="Arial" w:hAnsi="Arial" w:cs="Arial"/>
           </w:rPr>
           <w:t>Processo de GPR.</w:t>
@@ -453,17 +451,17 @@
     </w:p>
     <w:p>
       <w:pPr>
-        <w:pStyle w:val="ListParagraph"/>
+        <w:pStyle w:val="PargrafodaLista"/>
         <w:ind w:left="0" w:firstLine="426"/>
         <w:rPr>
-          <w:rStyle w:val="Hyperlink"/>
-          <w:rFonts w:ascii="Arial" w:hAnsi="Arial" w:cs="Arial"/>
-        </w:rPr>
-      </w:pPr>
-    </w:p>
-    <w:p>
-      <w:pPr>
-        <w:pStyle w:val="ListParagraph"/>
+          <w:rStyle w:val="Hiperlink"/>
+          <w:rFonts w:ascii="Arial" w:hAnsi="Arial" w:cs="Arial"/>
+        </w:rPr>
+      </w:pPr>
+    </w:p>
+    <w:p>
+      <w:pPr>
+        <w:pStyle w:val="PargrafodaLista"/>
         <w:ind w:left="0"/>
         <w:outlineLvl w:val="0"/>
         <w:rPr>
@@ -475,7 +473,7 @@
       </w:pPr>
       <w:r>
         <w:rPr>
-          <w:rStyle w:val="Hyperlink"/>
+          <w:rStyle w:val="Hiperlink"/>
           <w:rFonts w:ascii="Arial" w:hAnsi="Arial" w:cs="Arial"/>
           <w:b/>
           <w:color w:val="auto"/>
@@ -497,10 +495,10 @@
     </w:p>
     <w:p>
       <w:pPr>
-        <w:pStyle w:val="ListParagraph"/>
+        <w:pStyle w:val="PargrafodaLista"/>
         <w:ind w:left="0" w:firstLine="426"/>
         <w:rPr>
-          <w:rStyle w:val="Hyperlink"/>
+          <w:rStyle w:val="Hiperlink"/>
           <w:rFonts w:ascii="Arial" w:hAnsi="Arial" w:cs="Arial"/>
         </w:rPr>
       </w:pPr>
@@ -513,7 +511,7 @@
       <w:hyperlink r:id="rId11" w:history="1">
         <w:r>
           <w:rPr>
-            <w:rStyle w:val="Hyperlink"/>
+            <w:rStyle w:val="Hiperlink"/>
             <w:rFonts w:ascii="Arial" w:hAnsi="Arial" w:cs="Arial"/>
           </w:rPr>
           <w:t>Plano de Estimativas.</w:t>
@@ -521,7 +519,7 @@
       </w:hyperlink>
       <w:r>
         <w:rPr>
-          <w:rStyle w:val="Hyperlink"/>
+          <w:rStyle w:val="Hiperlink"/>
           <w:rFonts w:ascii="Arial" w:hAnsi="Arial" w:cs="Arial"/>
         </w:rPr>
         <w:t xml:space="preserve"> </w:t>
@@ -529,21 +527,21 @@
     </w:p>
     <w:p>
       <w:pPr>
-        <w:pStyle w:val="ListParagraph"/>
+        <w:pStyle w:val="PargrafodaLista"/>
         <w:ind w:left="0" w:firstLine="426"/>
         <w:rPr>
-          <w:rStyle w:val="Hyperlink"/>
-          <w:rFonts w:ascii="Arial" w:hAnsi="Arial" w:cs="Arial"/>
-        </w:rPr>
-      </w:pPr>
-    </w:p>
-    <w:p>
-      <w:pPr>
-        <w:pStyle w:val="ListParagraph"/>
+          <w:rStyle w:val="Hiperlink"/>
+          <w:rFonts w:ascii="Arial" w:hAnsi="Arial" w:cs="Arial"/>
+        </w:rPr>
+      </w:pPr>
+    </w:p>
+    <w:p>
+      <w:pPr>
+        <w:pStyle w:val="PargrafodaLista"/>
         <w:ind w:left="0"/>
         <w:outlineLvl w:val="0"/>
         <w:rPr>
-          <w:rStyle w:val="Hyperlink"/>
+          <w:rStyle w:val="Hiperlink"/>
           <w:rFonts w:ascii="Arial" w:hAnsi="Arial" w:cs="Arial"/>
           <w:b/>
           <w:color w:val="auto"/>
@@ -554,7 +552,7 @@
       </w:pPr>
       <w:r>
         <w:rPr>
-          <w:rStyle w:val="Hyperlink"/>
+          <w:rStyle w:val="Hiperlink"/>
           <w:rFonts w:ascii="Arial" w:hAnsi="Arial" w:cs="Arial"/>
           <w:b/>
           <w:color w:val="auto"/>
@@ -567,10 +565,10 @@
     </w:p>
     <w:p>
       <w:pPr>
-        <w:pStyle w:val="ListParagraph"/>
+        <w:pStyle w:val="PargrafodaLista"/>
         <w:ind w:left="0" w:firstLine="426"/>
         <w:rPr>
-          <w:rStyle w:val="Hyperlink"/>
+          <w:rStyle w:val="Hiperlink"/>
           <w:rFonts w:ascii="Arial" w:hAnsi="Arial" w:cs="Arial"/>
           <w:color w:val="auto"/>
           <w:u w:val="none"/>
@@ -578,51 +576,49 @@
       </w:pPr>
       <w:r>
         <w:rPr>
-          <w:rStyle w:val="Hyperlink"/>
+          <w:rStyle w:val="Hiperlink"/>
           <w:rFonts w:ascii="Arial" w:hAnsi="Arial" w:cs="Arial"/>
           <w:color w:val="auto"/>
           <w:u w:val="none"/>
         </w:rPr>
-        <w:t xml:space="preserve">&lt;Aqui serão estipuladas metas com relação ao projeto, de qualquer tipo(datas, custo, </w:t>
-      </w:r>
-      <w:proofErr w:type="spellStart"/>
-      <w:r>
-        <w:rPr>
-          <w:rStyle w:val="Hyperlink"/>
+        <w:t>&lt;Aqui serão estipuladas metas com relação ao projeto, de qualquer tipo(datas, custo, etc)</w:t>
+      </w:r>
+      <w:r>
+        <w:rPr>
+          <w:rStyle w:val="Hiperlink"/>
           <w:rFonts w:ascii="Arial" w:hAnsi="Arial" w:cs="Arial"/>
           <w:color w:val="auto"/>
           <w:u w:val="none"/>
         </w:rPr>
-        <w:t>etc</w:t>
-      </w:r>
-      <w:proofErr w:type="spellEnd"/>
-      <w:r>
-        <w:rPr>
-          <w:rStyle w:val="Hyperlink"/>
+        <w:t>. Serão levados em consideração o tamanho do projeto, sua EAP e recursos disponíveis.</w:t>
+      </w:r>
+      <w:r>
+        <w:rPr>
+          <w:rStyle w:val="Hiperlink"/>
           <w:rFonts w:ascii="Arial" w:hAnsi="Arial" w:cs="Arial"/>
           <w:color w:val="auto"/>
           <w:u w:val="none"/>
         </w:rPr>
-        <w:t>)&gt;</w:t>
-      </w:r>
-    </w:p>
-    <w:p>
-      <w:pPr>
-        <w:pStyle w:val="ListParagraph"/>
+        <w:t>&gt;</w:t>
+      </w:r>
+    </w:p>
+    <w:p>
+      <w:pPr>
+        <w:pStyle w:val="PargrafodaLista"/>
         <w:ind w:left="0" w:firstLine="426"/>
         <w:rPr>
-          <w:rStyle w:val="Hyperlink"/>
-          <w:rFonts w:ascii="Arial" w:hAnsi="Arial" w:cs="Arial"/>
-        </w:rPr>
-      </w:pPr>
-    </w:p>
-    <w:p>
-      <w:pPr>
-        <w:pStyle w:val="ListParagraph"/>
+          <w:rStyle w:val="Hiperlink"/>
+          <w:rFonts w:ascii="Arial" w:hAnsi="Arial" w:cs="Arial"/>
+        </w:rPr>
+      </w:pPr>
+    </w:p>
+    <w:p>
+      <w:pPr>
+        <w:pStyle w:val="PargrafodaLista"/>
         <w:ind w:left="0"/>
         <w:outlineLvl w:val="0"/>
         <w:rPr>
-          <w:rStyle w:val="Hyperlink"/>
+          <w:rStyle w:val="Hiperlink"/>
           <w:rFonts w:ascii="Arial" w:hAnsi="Arial" w:cs="Arial"/>
           <w:b/>
           <w:color w:val="auto"/>
@@ -633,7 +629,7 @@
       </w:pPr>
       <w:r>
         <w:rPr>
-          <w:rStyle w:val="Hyperlink"/>
+          <w:rStyle w:val="Hiperlink"/>
           <w:rFonts w:ascii="Arial" w:hAnsi="Arial" w:cs="Arial"/>
           <w:b/>
           <w:color w:val="auto"/>
@@ -645,7 +641,7 @@
       </w:r>
       <w:r>
         <w:rPr>
-          <w:rStyle w:val="Hyperlink"/>
+          <w:rStyle w:val="Hiperlink"/>
           <w:rFonts w:ascii="Arial" w:hAnsi="Arial" w:cs="Arial"/>
           <w:b/>
           <w:color w:val="auto"/>
@@ -658,41 +654,53 @@
     </w:p>
     <w:p>
       <w:pPr>
-        <w:pStyle w:val="ListParagraph"/>
+        <w:pStyle w:val="PargrafodaLista"/>
         <w:ind w:left="0" w:firstLine="426"/>
         <w:rPr>
-          <w:rFonts w:ascii="Arial" w:hAnsi="Arial" w:cs="Arial"/>
-        </w:rPr>
-      </w:pPr>
-      <w:r>
-        <w:rPr>
-          <w:rStyle w:val="Hyperlink"/>
+          <w:rStyle w:val="Hiperlink"/>
           <w:rFonts w:ascii="Arial" w:hAnsi="Arial" w:cs="Arial"/>
           <w:color w:val="auto"/>
           <w:u w:val="none"/>
         </w:rPr>
-        <w:t xml:space="preserve">&lt;Aqui o plano geral é revisado com os </w:t>
-      </w:r>
-      <w:proofErr w:type="spellStart"/>
-      <w:r>
-        <w:rPr>
-          <w:rStyle w:val="Hyperlink"/>
+      </w:pPr>
+      <w:r>
+        <w:rPr>
+          <w:rStyle w:val="Hiperlink"/>
           <w:rFonts w:ascii="Arial" w:hAnsi="Arial" w:cs="Arial"/>
           <w:color w:val="auto"/>
           <w:u w:val="none"/>
         </w:rPr>
-        <w:t>Stakeholders</w:t>
-      </w:r>
-      <w:proofErr w:type="spellEnd"/>
-      <w:r>
-        <w:rPr>
-          <w:rStyle w:val="Hyperlink"/>
+        <w:t xml:space="preserve">&lt;Aqui o plano geral é revisado com os Stakeholders e é feito uma validação com </w:t>
+      </w:r>
+      <w:r>
+        <w:rPr>
+          <w:rStyle w:val="Hiperlink"/>
           <w:rFonts w:ascii="Arial" w:hAnsi="Arial" w:cs="Arial"/>
           <w:color w:val="auto"/>
           <w:u w:val="none"/>
         </w:rPr>
-        <w:t xml:space="preserve"> e é feito uma validação com termo de compromisso&gt;</w:t>
-      </w:r>
+        <w:t>assinaturas dos mesmos.</w:t>
+      </w:r>
+      <w:bookmarkStart w:id="0" w:name="_GoBack"/>
+      <w:bookmarkEnd w:id="0"/>
+      <w:r>
+        <w:rPr>
+          <w:rStyle w:val="Hiperlink"/>
+          <w:rFonts w:ascii="Arial" w:hAnsi="Arial" w:cs="Arial"/>
+          <w:color w:val="auto"/>
+          <w:u w:val="none"/>
+        </w:rPr>
+        <w:t>&gt;</w:t>
+      </w:r>
+    </w:p>
+    <w:p>
+      <w:pPr>
+        <w:pStyle w:val="PargrafodaLista"/>
+        <w:ind w:left="0" w:firstLine="426"/>
+        <w:rPr>
+          <w:rFonts w:ascii="Arial" w:hAnsi="Arial" w:cs="Arial"/>
+        </w:rPr>
+      </w:pPr>
     </w:p>
     <w:sectPr>
       <w:pgSz w:w="11900" w:h="16840"/>
@@ -1925,11 +1933,11 @@
       <w:lang w:eastAsia="es-ES"/>
     </w:rPr>
   </w:style>
-  <w:style w:type="paragraph" w:styleId="Heading1">
+  <w:style w:type="paragraph" w:styleId="Ttulo1">
     <w:name w:val="heading 1"/>
     <w:basedOn w:val="Normal"/>
     <w:next w:val="Normal"/>
-    <w:link w:val="Heading1Char"/>
+    <w:link w:val="Ttulo1Char"/>
     <w:qFormat/>
     <w:rsid w:val="00870F92"/>
     <w:pPr>
@@ -1948,13 +1956,13 @@
       <w:lang w:eastAsia="en-US"/>
     </w:rPr>
   </w:style>
-  <w:style w:type="character" w:default="1" w:styleId="DefaultParagraphFont">
+  <w:style w:type="character" w:default="1" w:styleId="Fontepargpadro">
     <w:name w:val="Default Paragraph Font"/>
     <w:uiPriority w:val="1"/>
     <w:semiHidden/>
     <w:unhideWhenUsed/>
   </w:style>
-  <w:style w:type="table" w:default="1" w:styleId="TableNormal">
+  <w:style w:type="table" w:default="1" w:styleId="Tabelanormal">
     <w:name w:val="Normal Table"/>
     <w:uiPriority w:val="99"/>
     <w:semiHidden/>
@@ -1969,13 +1977,13 @@
       </w:tblCellMar>
     </w:tblPr>
   </w:style>
-  <w:style w:type="numbering" w:default="1" w:styleId="NoList">
+  <w:style w:type="numbering" w:default="1" w:styleId="Semlista">
     <w:name w:val="No List"/>
     <w:uiPriority w:val="99"/>
     <w:semiHidden/>
     <w:unhideWhenUsed/>
   </w:style>
-  <w:style w:type="paragraph" w:styleId="ListParagraph">
+  <w:style w:type="paragraph" w:styleId="PargrafodaLista">
     <w:name w:val="List Paragraph"/>
     <w:basedOn w:val="Normal"/>
     <w:uiPriority w:val="34"/>
@@ -1986,9 +1994,9 @@
       <w:contextualSpacing/>
     </w:pPr>
   </w:style>
-  <w:style w:type="character" w:styleId="Strong">
+  <w:style w:type="character" w:styleId="Forte">
     <w:name w:val="Strong"/>
-    <w:basedOn w:val="DefaultParagraphFont"/>
+    <w:basedOn w:val="Fontepargpadro"/>
     <w:uiPriority w:val="22"/>
     <w:qFormat/>
     <w:rsid w:val="00190526"/>
@@ -1997,9 +2005,9 @@
       <w:bCs/>
     </w:rPr>
   </w:style>
-  <w:style w:type="table" w:styleId="TableGrid">
+  <w:style w:type="table" w:styleId="Tabelacomgrade">
     <w:name w:val="Table Grid"/>
-    <w:basedOn w:val="TableNormal"/>
+    <w:basedOn w:val="Tabelanormal"/>
     <w:uiPriority w:val="39"/>
     <w:rsid w:val="002723EC"/>
     <w:tblPr>
@@ -2022,7 +2030,7 @@
   </w:style>
   <w:style w:type="table" w:customStyle="1" w:styleId="PlainTable11">
     <w:name w:val="Plain Table 11"/>
-    <w:basedOn w:val="TableNormal"/>
+    <w:basedOn w:val="Tabelanormal"/>
     <w:uiPriority w:val="41"/>
     <w:rsid w:val="002723EC"/>
     <w:tblPr>
@@ -2089,7 +2097,7 @@
   </w:style>
   <w:style w:type="table" w:customStyle="1" w:styleId="PlainTable51">
     <w:name w:val="Plain Table 51"/>
-    <w:basedOn w:val="TableNormal"/>
+    <w:basedOn w:val="Tabelanormal"/>
     <w:uiPriority w:val="45"/>
     <w:rsid w:val="002723EC"/>
     <w:tblPr>
@@ -2213,7 +2221,7 @@
   </w:style>
   <w:style w:type="table" w:customStyle="1" w:styleId="GridTable1Light1">
     <w:name w:val="Grid Table 1 Light1"/>
-    <w:basedOn w:val="TableNormal"/>
+    <w:basedOn w:val="Tabelanormal"/>
     <w:uiPriority w:val="46"/>
     <w:rsid w:val="002723EC"/>
     <w:tblPr>
@@ -2272,10 +2280,10 @@
       </w:rPr>
     </w:tblStylePr>
   </w:style>
-  <w:style w:type="character" w:customStyle="1" w:styleId="Heading1Char">
-    <w:name w:val="Heading 1 Char"/>
-    <w:basedOn w:val="DefaultParagraphFont"/>
-    <w:link w:val="Heading1"/>
+  <w:style w:type="character" w:customStyle="1" w:styleId="Ttulo1Char">
+    <w:name w:val="Título 1 Char"/>
+    <w:basedOn w:val="Fontepargpadro"/>
+    <w:link w:val="Ttulo1"/>
     <w:rsid w:val="00870F92"/>
     <w:rPr>
       <w:rFonts w:asciiTheme="majorHAnsi" w:eastAsiaTheme="majorEastAsia" w:hAnsiTheme="majorHAnsi" w:cstheme="majorBidi"/>
@@ -2289,7 +2297,7 @@
   </w:style>
   <w:style w:type="paragraph" w:customStyle="1" w:styleId="Descrio">
     <w:name w:val="Descrição"/>
-    <w:basedOn w:val="Header"/>
+    <w:basedOn w:val="Cabealho"/>
     <w:rsid w:val="00870F92"/>
     <w:pPr>
       <w:tabs>
@@ -2306,9 +2314,9 @@
       <w:lang w:val="en-US" w:eastAsia="pt-BR"/>
     </w:rPr>
   </w:style>
-  <w:style w:type="character" w:styleId="Hyperlink">
+  <w:style w:type="character" w:styleId="Hiperlink">
     <w:name w:val="Hyperlink"/>
-    <w:basedOn w:val="DefaultParagraphFont"/>
+    <w:basedOn w:val="Fontepargpadro"/>
     <w:uiPriority w:val="99"/>
     <w:unhideWhenUsed/>
     <w:rsid w:val="00870F92"/>
@@ -2331,7 +2339,7 @@
   </w:style>
   <w:style w:type="character" w:customStyle="1" w:styleId="CommentsChar">
     <w:name w:val="Comments Char"/>
-    <w:basedOn w:val="DefaultParagraphFont"/>
+    <w:basedOn w:val="Fontepargpadro"/>
     <w:link w:val="Comments"/>
     <w:rsid w:val="00870F92"/>
     <w:rPr>
@@ -2355,10 +2363,10 @@
       <w:lang w:eastAsia="en-US"/>
     </w:rPr>
   </w:style>
-  <w:style w:type="paragraph" w:styleId="Header">
+  <w:style w:type="paragraph" w:styleId="Cabealho">
     <w:name w:val="header"/>
     <w:basedOn w:val="Normal"/>
-    <w:link w:val="HeaderChar"/>
+    <w:link w:val="CabealhoChar"/>
     <w:uiPriority w:val="99"/>
     <w:semiHidden/>
     <w:unhideWhenUsed/>
@@ -2370,10 +2378,10 @@
       </w:tabs>
     </w:pPr>
   </w:style>
-  <w:style w:type="character" w:customStyle="1" w:styleId="HeaderChar">
-    <w:name w:val="Header Char"/>
-    <w:basedOn w:val="DefaultParagraphFont"/>
-    <w:link w:val="Header"/>
+  <w:style w:type="character" w:customStyle="1" w:styleId="CabealhoChar">
+    <w:name w:val="Cabeçalho Char"/>
+    <w:basedOn w:val="Fontepargpadro"/>
+    <w:link w:val="Cabealho"/>
     <w:uiPriority w:val="99"/>
     <w:semiHidden/>
     <w:rsid w:val="00870F92"/>
@@ -2381,9 +2389,9 @@
       <w:lang w:eastAsia="es-ES"/>
     </w:rPr>
   </w:style>
-  <w:style w:type="character" w:styleId="FollowedHyperlink">
+  <w:style w:type="character" w:styleId="HiperlinkVisitado">
     <w:name w:val="FollowedHyperlink"/>
-    <w:basedOn w:val="DefaultParagraphFont"/>
+    <w:basedOn w:val="Fontepargpadro"/>
     <w:uiPriority w:val="99"/>
     <w:semiHidden/>
     <w:unhideWhenUsed/>
@@ -2393,10 +2401,10 @@
       <w:u w:val="single"/>
     </w:rPr>
   </w:style>
-  <w:style w:type="paragraph" w:styleId="DocumentMap">
+  <w:style w:type="paragraph" w:styleId="MapadoDocumento">
     <w:name w:val="Document Map"/>
     <w:basedOn w:val="Normal"/>
-    <w:link w:val="DocumentMapChar"/>
+    <w:link w:val="MapadoDocumentoChar"/>
     <w:uiPriority w:val="99"/>
     <w:semiHidden/>
     <w:unhideWhenUsed/>
@@ -2405,10 +2413,10 @@
       <w:rFonts w:ascii="Helvetica" w:hAnsi="Helvetica"/>
     </w:rPr>
   </w:style>
-  <w:style w:type="character" w:customStyle="1" w:styleId="DocumentMapChar">
-    <w:name w:val="Document Map Char"/>
-    <w:basedOn w:val="DefaultParagraphFont"/>
-    <w:link w:val="DocumentMap"/>
+  <w:style w:type="character" w:customStyle="1" w:styleId="MapadoDocumentoChar">
+    <w:name w:val="Mapa do Documento Char"/>
+    <w:basedOn w:val="Fontepargpadro"/>
+    <w:link w:val="MapadoDocumento"/>
     <w:uiPriority w:val="99"/>
     <w:semiHidden/>
     <w:rsid w:val="0010722C"/>
@@ -2686,7 +2694,7 @@
 </file>
 
 <file path=customXml/itemProps1.xml><?xml version="1.0" encoding="utf-8"?>
-<ds:datastoreItem xmlns:ds="http://schemas.openxmlformats.org/officeDocument/2006/customXml" ds:itemID="{96686509-FADA-F649-8759-33D6FEDFC70F}">
+<ds:datastoreItem xmlns:ds="http://schemas.openxmlformats.org/officeDocument/2006/customXml" ds:itemID="{8E1BC027-1EDB-1D48-B716-EFCCBB95C61C}">
   <ds:schemaRefs>
     <ds:schemaRef ds:uri="http://schemas.openxmlformats.org/officeDocument/2006/bibliography"/>
   </ds:schemaRefs>

</xml_diff>